<commit_message>
add lib for shell/perl/python
</commit_message>
<xml_diff>
--- a/integration/programing/archive/architecture.docx
+++ b/integration/programing/archive/architecture.docx
@@ -7,6 +7,7 @@
         <w:spacing w:after="0" w:line="360" w:lineRule="auto"/>
         <w:jc w:val="left"/>
         <w:rPr>
+          <w:rFonts w:asciiTheme="minorHAnsi" w:hAnsiTheme="minorHAnsi"/>
           <w:b/>
           <w:bCs/>
           <w:sz w:val="24"/>
@@ -16,7 +17,7 @@
       <w:proofErr w:type="gramStart"/>
       <w:r>
         <w:rPr>
-          <w:rFonts w:hint="eastAsia"/>
+          <w:rFonts w:asciiTheme="minorHAnsi" w:hAnsiTheme="minorHAnsi"/>
           <w:b/>
           <w:bCs/>
           <w:sz w:val="24"/>
@@ -27,7 +28,7 @@
       <w:proofErr w:type="gramEnd"/>
       <w:r>
         <w:rPr>
-          <w:rFonts w:hint="eastAsia"/>
+          <w:rFonts w:asciiTheme="minorHAnsi" w:hAnsiTheme="minorHAnsi"/>
           <w:b/>
           <w:bCs/>
           <w:sz w:val="24"/>
@@ -41,6 +42,7 @@
         <w:spacing w:after="0" w:line="360" w:lineRule="auto"/>
         <w:jc w:val="left"/>
         <w:rPr>
+          <w:rFonts w:asciiTheme="minorHAnsi" w:hAnsiTheme="minorHAnsi"/>
           <w:sz w:val="24"/>
           <w:szCs w:val="22"/>
         </w:rPr>
@@ -48,7 +50,7 @@
       <w:proofErr w:type="gramStart"/>
       <w:r>
         <w:rPr>
-          <w:rFonts w:hint="eastAsia"/>
+          <w:rFonts w:asciiTheme="minorHAnsi" w:hAnsiTheme="minorHAnsi"/>
           <w:sz w:val="24"/>
           <w:szCs w:val="22"/>
         </w:rPr>
@@ -57,7 +59,7 @@
       <w:proofErr w:type="gramEnd"/>
       <w:r>
         <w:rPr>
-          <w:rFonts w:hint="eastAsia"/>
+          <w:rFonts w:asciiTheme="minorHAnsi" w:hAnsiTheme="minorHAnsi"/>
           <w:sz w:val="24"/>
           <w:szCs w:val="22"/>
         </w:rPr>
@@ -69,6 +71,7 @@
         <w:spacing w:after="0" w:line="360" w:lineRule="auto"/>
         <w:jc w:val="left"/>
         <w:rPr>
+          <w:rFonts w:asciiTheme="minorHAnsi" w:hAnsiTheme="minorHAnsi"/>
           <w:b/>
           <w:bCs/>
           <w:sz w:val="24"/>
@@ -78,7 +81,7 @@
       <w:proofErr w:type="gramStart"/>
       <w:r>
         <w:rPr>
-          <w:rFonts w:hint="eastAsia"/>
+          <w:rFonts w:asciiTheme="minorHAnsi" w:hAnsiTheme="minorHAnsi"/>
           <w:b/>
           <w:bCs/>
           <w:sz w:val="24"/>
@@ -89,7 +92,7 @@
       <w:proofErr w:type="gramEnd"/>
       <w:r>
         <w:rPr>
-          <w:rFonts w:hint="eastAsia"/>
+          <w:rFonts w:asciiTheme="minorHAnsi" w:hAnsiTheme="minorHAnsi"/>
           <w:b/>
           <w:bCs/>
           <w:sz w:val="24"/>
@@ -103,13 +106,14 @@
         <w:spacing w:after="0" w:line="360" w:lineRule="auto"/>
         <w:jc w:val="left"/>
         <w:rPr>
-          <w:sz w:val="24"/>
-          <w:szCs w:val="22"/>
-        </w:rPr>
-      </w:pPr>
-      <w:r>
-        <w:rPr>
-          <w:rFonts w:hint="eastAsia"/>
+          <w:rFonts w:asciiTheme="minorHAnsi" w:hAnsiTheme="minorHAnsi"/>
+          <w:sz w:val="24"/>
+          <w:szCs w:val="22"/>
+        </w:rPr>
+      </w:pPr>
+      <w:r>
+        <w:rPr>
+          <w:rFonts w:asciiTheme="minorHAnsi" w:hAnsiTheme="minorHAnsi"/>
           <w:sz w:val="24"/>
           <w:szCs w:val="22"/>
         </w:rPr>
@@ -118,7 +122,7 @@
       <w:proofErr w:type="spellStart"/>
       <w:r>
         <w:rPr>
-          <w:rFonts w:hint="eastAsia"/>
+          <w:rFonts w:asciiTheme="minorHAnsi" w:hAnsiTheme="minorHAnsi"/>
           <w:sz w:val="24"/>
           <w:szCs w:val="22"/>
         </w:rPr>
@@ -127,7 +131,7 @@
       <w:proofErr w:type="spellEnd"/>
       <w:r>
         <w:rPr>
-          <w:rFonts w:hint="eastAsia"/>
+          <w:rFonts w:asciiTheme="minorHAnsi" w:hAnsiTheme="minorHAnsi"/>
           <w:sz w:val="24"/>
           <w:szCs w:val="22"/>
         </w:rPr>
@@ -139,13 +143,14 @@
         <w:spacing w:after="0" w:line="360" w:lineRule="auto"/>
         <w:jc w:val="left"/>
         <w:rPr>
-          <w:sz w:val="24"/>
-          <w:szCs w:val="22"/>
-        </w:rPr>
-      </w:pPr>
-      <w:r>
-        <w:rPr>
-          <w:rFonts w:hint="eastAsia"/>
+          <w:rFonts w:asciiTheme="minorHAnsi" w:hAnsiTheme="minorHAnsi"/>
+          <w:sz w:val="24"/>
+          <w:szCs w:val="22"/>
+        </w:rPr>
+      </w:pPr>
+      <w:r>
+        <w:rPr>
+          <w:rFonts w:asciiTheme="minorHAnsi" w:hAnsiTheme="minorHAnsi"/>
           <w:sz w:val="24"/>
           <w:szCs w:val="22"/>
         </w:rPr>
@@ -154,7 +159,7 @@
       <w:proofErr w:type="spellStart"/>
       <w:r>
         <w:rPr>
-          <w:rFonts w:hint="eastAsia"/>
+          <w:rFonts w:asciiTheme="minorHAnsi" w:hAnsiTheme="minorHAnsi"/>
           <w:sz w:val="24"/>
           <w:szCs w:val="22"/>
         </w:rPr>
@@ -163,7 +168,7 @@
       <w:proofErr w:type="spellEnd"/>
       <w:r>
         <w:rPr>
-          <w:rFonts w:hint="eastAsia"/>
+          <w:rFonts w:asciiTheme="minorHAnsi" w:hAnsiTheme="minorHAnsi"/>
           <w:sz w:val="24"/>
           <w:szCs w:val="22"/>
         </w:rPr>
@@ -172,7 +177,7 @@
       <w:proofErr w:type="spellStart"/>
       <w:r>
         <w:rPr>
-          <w:rFonts w:hint="eastAsia"/>
+          <w:rFonts w:asciiTheme="minorHAnsi" w:hAnsiTheme="minorHAnsi"/>
           <w:sz w:val="24"/>
           <w:szCs w:val="22"/>
         </w:rPr>
@@ -181,7 +186,7 @@
       <w:proofErr w:type="spellEnd"/>
       <w:r>
         <w:rPr>
-          <w:rFonts w:hint="eastAsia"/>
+          <w:rFonts w:asciiTheme="minorHAnsi" w:hAnsiTheme="minorHAnsi"/>
           <w:sz w:val="24"/>
           <w:szCs w:val="22"/>
         </w:rPr>
@@ -190,7 +195,7 @@
       <w:proofErr w:type="spellStart"/>
       <w:r>
         <w:rPr>
-          <w:rFonts w:hint="eastAsia"/>
+          <w:rFonts w:asciiTheme="minorHAnsi" w:hAnsiTheme="minorHAnsi"/>
           <w:sz w:val="24"/>
           <w:szCs w:val="22"/>
         </w:rPr>
@@ -199,7 +204,7 @@
       <w:proofErr w:type="spellEnd"/>
       <w:r>
         <w:rPr>
-          <w:rFonts w:hint="eastAsia"/>
+          <w:rFonts w:asciiTheme="minorHAnsi" w:hAnsiTheme="minorHAnsi"/>
           <w:sz w:val="24"/>
           <w:szCs w:val="22"/>
         </w:rPr>
@@ -208,7 +213,7 @@
       <w:proofErr w:type="spellStart"/>
       <w:r>
         <w:rPr>
-          <w:rFonts w:hint="eastAsia"/>
+          <w:rFonts w:asciiTheme="minorHAnsi" w:hAnsiTheme="minorHAnsi"/>
           <w:sz w:val="24"/>
           <w:szCs w:val="22"/>
         </w:rPr>
@@ -217,7 +222,7 @@
       <w:proofErr w:type="spellEnd"/>
       <w:r>
         <w:rPr>
-          <w:rFonts w:hint="eastAsia"/>
+          <w:rFonts w:asciiTheme="minorHAnsi" w:hAnsiTheme="minorHAnsi"/>
           <w:sz w:val="24"/>
           <w:szCs w:val="22"/>
         </w:rPr>
@@ -229,13 +234,14 @@
         <w:spacing w:after="0" w:line="360" w:lineRule="auto"/>
         <w:jc w:val="left"/>
         <w:rPr>
-          <w:sz w:val="24"/>
-          <w:szCs w:val="22"/>
-        </w:rPr>
-      </w:pPr>
-      <w:r>
-        <w:rPr>
-          <w:rFonts w:hint="eastAsia"/>
+          <w:rFonts w:asciiTheme="minorHAnsi" w:hAnsiTheme="minorHAnsi"/>
+          <w:sz w:val="24"/>
+          <w:szCs w:val="22"/>
+        </w:rPr>
+      </w:pPr>
+      <w:r>
+        <w:rPr>
+          <w:rFonts w:asciiTheme="minorHAnsi" w:hAnsiTheme="minorHAnsi"/>
           <w:sz w:val="24"/>
           <w:szCs w:val="22"/>
         </w:rPr>
@@ -244,7 +250,7 @@
       <w:proofErr w:type="spellStart"/>
       <w:r>
         <w:rPr>
-          <w:rFonts w:hint="eastAsia"/>
+          <w:rFonts w:asciiTheme="minorHAnsi" w:hAnsiTheme="minorHAnsi"/>
           <w:sz w:val="24"/>
           <w:szCs w:val="22"/>
         </w:rPr>
@@ -253,7 +259,7 @@
       <w:proofErr w:type="spellEnd"/>
       <w:r>
         <w:rPr>
-          <w:rFonts w:hint="eastAsia"/>
+          <w:rFonts w:asciiTheme="minorHAnsi" w:hAnsiTheme="minorHAnsi"/>
           <w:sz w:val="24"/>
           <w:szCs w:val="22"/>
         </w:rPr>
@@ -262,7 +268,7 @@
       <w:proofErr w:type="spellStart"/>
       <w:r>
         <w:rPr>
-          <w:rFonts w:hint="eastAsia"/>
+          <w:rFonts w:asciiTheme="minorHAnsi" w:hAnsiTheme="minorHAnsi"/>
           <w:sz w:val="24"/>
           <w:szCs w:val="22"/>
         </w:rPr>
@@ -271,7 +277,7 @@
       <w:proofErr w:type="spellEnd"/>
       <w:r>
         <w:rPr>
-          <w:rFonts w:hint="eastAsia"/>
+          <w:rFonts w:asciiTheme="minorHAnsi" w:hAnsiTheme="minorHAnsi"/>
           <w:sz w:val="24"/>
           <w:szCs w:val="22"/>
         </w:rPr>
@@ -280,7 +286,7 @@
       <w:proofErr w:type="spellStart"/>
       <w:r>
         <w:rPr>
-          <w:rFonts w:hint="eastAsia"/>
+          <w:rFonts w:asciiTheme="minorHAnsi" w:hAnsiTheme="minorHAnsi"/>
           <w:sz w:val="24"/>
           <w:szCs w:val="22"/>
         </w:rPr>
@@ -289,7 +295,7 @@
       <w:proofErr w:type="spellEnd"/>
       <w:r>
         <w:rPr>
-          <w:rFonts w:hint="eastAsia"/>
+          <w:rFonts w:asciiTheme="minorHAnsi" w:hAnsiTheme="minorHAnsi"/>
           <w:sz w:val="24"/>
           <w:szCs w:val="22"/>
         </w:rPr>
@@ -298,7 +304,7 @@
       <w:proofErr w:type="spellStart"/>
       <w:r>
         <w:rPr>
-          <w:rFonts w:hint="eastAsia"/>
+          <w:rFonts w:asciiTheme="minorHAnsi" w:hAnsiTheme="minorHAnsi"/>
           <w:sz w:val="24"/>
           <w:szCs w:val="22"/>
         </w:rPr>
@@ -307,7 +313,7 @@
       <w:proofErr w:type="spellEnd"/>
       <w:r>
         <w:rPr>
-          <w:rFonts w:hint="eastAsia"/>
+          <w:rFonts w:asciiTheme="minorHAnsi" w:hAnsiTheme="minorHAnsi"/>
           <w:sz w:val="24"/>
           <w:szCs w:val="22"/>
         </w:rPr>
@@ -316,7 +322,7 @@
       <w:proofErr w:type="spellStart"/>
       <w:r>
         <w:rPr>
-          <w:rFonts w:hint="eastAsia"/>
+          <w:rFonts w:asciiTheme="minorHAnsi" w:hAnsiTheme="minorHAnsi"/>
           <w:sz w:val="24"/>
           <w:szCs w:val="22"/>
         </w:rPr>
@@ -325,7 +331,7 @@
       <w:proofErr w:type="spellEnd"/>
       <w:r>
         <w:rPr>
-          <w:rFonts w:hint="eastAsia"/>
+          <w:rFonts w:asciiTheme="minorHAnsi" w:hAnsiTheme="minorHAnsi"/>
           <w:sz w:val="24"/>
           <w:szCs w:val="22"/>
         </w:rPr>
@@ -337,6 +343,7 @@
         <w:spacing w:after="0" w:line="360" w:lineRule="auto"/>
         <w:jc w:val="left"/>
         <w:rPr>
+          <w:rFonts w:asciiTheme="minorHAnsi" w:hAnsiTheme="minorHAnsi"/>
           <w:b/>
           <w:bCs/>
           <w:sz w:val="24"/>
@@ -346,7 +353,7 @@
       <w:proofErr w:type="gramStart"/>
       <w:r>
         <w:rPr>
-          <w:rFonts w:hint="eastAsia"/>
+          <w:rFonts w:asciiTheme="minorHAnsi" w:hAnsiTheme="minorHAnsi"/>
           <w:b/>
           <w:bCs/>
           <w:sz w:val="24"/>
@@ -357,7 +364,7 @@
       <w:proofErr w:type="gramEnd"/>
       <w:r>
         <w:rPr>
-          <w:rFonts w:hint="eastAsia"/>
+          <w:rFonts w:asciiTheme="minorHAnsi" w:hAnsiTheme="minorHAnsi"/>
           <w:b/>
           <w:bCs/>
           <w:sz w:val="24"/>
@@ -371,30 +378,23 @@
         <w:spacing w:after="0" w:line="360" w:lineRule="auto"/>
         <w:jc w:val="left"/>
         <w:rPr>
-          <w:sz w:val="24"/>
-          <w:szCs w:val="22"/>
-        </w:rPr>
-      </w:pPr>
-      <w:r>
-        <w:rPr>
-          <w:rFonts w:hint="eastAsia"/>
-          <w:sz w:val="24"/>
-          <w:szCs w:val="22"/>
-        </w:rPr>
-        <w:t>①</w:t>
-      </w:r>
-      <w:r>
-        <w:rPr>
-          <w:rFonts w:hint="eastAsia"/>
-          <w:sz w:val="24"/>
-          <w:szCs w:val="22"/>
-        </w:rPr>
-        <w:t>API/driver/</w:t>
-      </w:r>
-      <w:proofErr w:type="spellStart"/>
-      <w:r>
-        <w:rPr>
-          <w:rFonts w:hint="eastAsia"/>
+          <w:rFonts w:asciiTheme="minorHAnsi" w:hAnsiTheme="minorHAnsi"/>
+          <w:sz w:val="24"/>
+          <w:szCs w:val="22"/>
+        </w:rPr>
+      </w:pPr>
+      <w:r>
+        <w:rPr>
+          <w:rFonts w:asciiTheme="minorHAnsi" w:hAnsiTheme="minorHAnsi"/>
+          <w:sz w:val="24"/>
+          <w:szCs w:val="22"/>
+        </w:rPr>
+        <w:t>①API/driver/</w:t>
+      </w:r>
+      <w:proofErr w:type="spellStart"/>
+      <w:r>
+        <w:rPr>
+          <w:rFonts w:asciiTheme="minorHAnsi" w:hAnsiTheme="minorHAnsi"/>
           <w:sz w:val="24"/>
           <w:szCs w:val="22"/>
         </w:rPr>
@@ -403,7 +403,7 @@
       <w:proofErr w:type="spellEnd"/>
       <w:r>
         <w:rPr>
-          <w:rFonts w:hint="eastAsia"/>
+          <w:rFonts w:asciiTheme="minorHAnsi" w:hAnsiTheme="minorHAnsi"/>
           <w:sz w:val="24"/>
           <w:szCs w:val="22"/>
         </w:rPr>
@@ -415,30 +415,23 @@
         <w:spacing w:after="0" w:line="360" w:lineRule="auto"/>
         <w:jc w:val="left"/>
         <w:rPr>
-          <w:sz w:val="24"/>
-          <w:szCs w:val="22"/>
-        </w:rPr>
-      </w:pPr>
-      <w:r>
-        <w:rPr>
-          <w:rFonts w:hint="eastAsia"/>
-          <w:sz w:val="24"/>
-          <w:szCs w:val="22"/>
-        </w:rPr>
-        <w:t>②</w:t>
-      </w:r>
-      <w:r>
-        <w:rPr>
-          <w:rFonts w:hint="eastAsia"/>
-          <w:sz w:val="24"/>
-          <w:szCs w:val="22"/>
-        </w:rPr>
-        <w:t>library/package/module/framework/</w:t>
-      </w:r>
-      <w:proofErr w:type="spellStart"/>
-      <w:r>
-        <w:rPr>
-          <w:rFonts w:hint="eastAsia"/>
+          <w:rFonts w:asciiTheme="minorHAnsi" w:hAnsiTheme="minorHAnsi"/>
+          <w:sz w:val="24"/>
+          <w:szCs w:val="22"/>
+        </w:rPr>
+      </w:pPr>
+      <w:r>
+        <w:rPr>
+          <w:rFonts w:asciiTheme="minorHAnsi" w:hAnsiTheme="minorHAnsi"/>
+          <w:sz w:val="24"/>
+          <w:szCs w:val="22"/>
+        </w:rPr>
+        <w:t>②library/package/module/framework/</w:t>
+      </w:r>
+      <w:proofErr w:type="spellStart"/>
+      <w:r>
+        <w:rPr>
+          <w:rFonts w:asciiTheme="minorHAnsi" w:hAnsiTheme="minorHAnsi"/>
           <w:sz w:val="24"/>
           <w:szCs w:val="22"/>
         </w:rPr>
@@ -447,7 +440,7 @@
       <w:proofErr w:type="spellEnd"/>
       <w:r>
         <w:rPr>
-          <w:rFonts w:hint="eastAsia"/>
+          <w:rFonts w:asciiTheme="minorHAnsi" w:hAnsiTheme="minorHAnsi"/>
           <w:sz w:val="24"/>
           <w:szCs w:val="22"/>
         </w:rPr>
@@ -459,13 +452,14 @@
         <w:spacing w:after="0" w:line="360" w:lineRule="auto"/>
         <w:jc w:val="left"/>
         <w:rPr>
-          <w:sz w:val="24"/>
-          <w:szCs w:val="22"/>
-        </w:rPr>
-      </w:pPr>
-      <w:r>
-        <w:rPr>
-          <w:rFonts w:hint="eastAsia"/>
+          <w:rFonts w:asciiTheme="minorHAnsi" w:hAnsiTheme="minorHAnsi"/>
+          <w:sz w:val="24"/>
+          <w:szCs w:val="22"/>
+        </w:rPr>
+      </w:pPr>
+      <w:r>
+        <w:rPr>
+          <w:rFonts w:asciiTheme="minorHAnsi" w:hAnsiTheme="minorHAnsi"/>
           <w:sz w:val="24"/>
           <w:szCs w:val="22"/>
         </w:rPr>
@@ -474,7 +468,7 @@
       <w:proofErr w:type="spellStart"/>
       <w:r>
         <w:rPr>
-          <w:rFonts w:hint="eastAsia"/>
+          <w:rFonts w:asciiTheme="minorHAnsi" w:hAnsiTheme="minorHAnsi"/>
           <w:sz w:val="24"/>
           <w:szCs w:val="22"/>
         </w:rPr>
@@ -483,7 +477,7 @@
       <w:proofErr w:type="spellEnd"/>
       <w:r>
         <w:rPr>
-          <w:rFonts w:hint="eastAsia"/>
+          <w:rFonts w:asciiTheme="minorHAnsi" w:hAnsiTheme="minorHAnsi"/>
           <w:sz w:val="24"/>
           <w:szCs w:val="22"/>
         </w:rPr>
@@ -495,13 +489,14 @@
         <w:spacing w:after="0" w:line="360" w:lineRule="auto"/>
         <w:jc w:val="left"/>
         <w:rPr>
-          <w:sz w:val="24"/>
-          <w:szCs w:val="22"/>
-        </w:rPr>
-      </w:pPr>
-      <w:r>
-        <w:rPr>
-          <w:rFonts w:hint="eastAsia"/>
+          <w:rFonts w:asciiTheme="minorHAnsi" w:hAnsiTheme="minorHAnsi"/>
+          <w:sz w:val="24"/>
+          <w:szCs w:val="22"/>
+        </w:rPr>
+      </w:pPr>
+      <w:r>
+        <w:rPr>
+          <w:rFonts w:asciiTheme="minorHAnsi" w:hAnsiTheme="minorHAnsi"/>
           <w:sz w:val="24"/>
           <w:szCs w:val="22"/>
         </w:rPr>
@@ -510,7 +505,7 @@
       <w:proofErr w:type="spellStart"/>
       <w:r>
         <w:rPr>
-          <w:rFonts w:hint="eastAsia"/>
+          <w:rFonts w:asciiTheme="minorHAnsi" w:hAnsiTheme="minorHAnsi"/>
           <w:b/>
           <w:bCs/>
           <w:i/>
@@ -522,7 +517,7 @@
       </w:r>
       <w:r>
         <w:rPr>
-          <w:rFonts w:hint="eastAsia"/>
+          <w:rFonts w:asciiTheme="minorHAnsi" w:hAnsiTheme="minorHAnsi"/>
           <w:sz w:val="24"/>
           <w:szCs w:val="22"/>
         </w:rPr>
@@ -531,7 +526,7 @@
       <w:proofErr w:type="spellEnd"/>
       <w:r>
         <w:rPr>
-          <w:rFonts w:hint="eastAsia"/>
+          <w:rFonts w:asciiTheme="minorHAnsi" w:hAnsiTheme="minorHAnsi"/>
           <w:sz w:val="24"/>
           <w:szCs w:val="22"/>
         </w:rPr>
@@ -543,6 +538,7 @@
         <w:spacing w:after="0" w:line="360" w:lineRule="auto"/>
         <w:jc w:val="left"/>
         <w:rPr>
+          <w:rFonts w:asciiTheme="minorHAnsi" w:hAnsiTheme="minorHAnsi"/>
           <w:b/>
           <w:bCs/>
           <w:sz w:val="24"/>
@@ -552,7 +548,7 @@
       <w:proofErr w:type="gramStart"/>
       <w:r>
         <w:rPr>
-          <w:rFonts w:hint="eastAsia"/>
+          <w:rFonts w:asciiTheme="minorHAnsi" w:hAnsiTheme="minorHAnsi"/>
           <w:b/>
           <w:bCs/>
           <w:sz w:val="24"/>
@@ -563,7 +559,7 @@
       <w:proofErr w:type="gramEnd"/>
       <w:r>
         <w:rPr>
-          <w:rFonts w:hint="eastAsia"/>
+          <w:rFonts w:asciiTheme="minorHAnsi" w:hAnsiTheme="minorHAnsi"/>
           <w:b/>
           <w:bCs/>
           <w:sz w:val="24"/>
@@ -577,6 +573,7 @@
         <w:spacing w:after="0" w:line="360" w:lineRule="auto"/>
         <w:jc w:val="left"/>
         <w:rPr>
+          <w:rFonts w:asciiTheme="minorHAnsi" w:hAnsiTheme="minorHAnsi"/>
           <w:bCs/>
           <w:i/>
           <w:iCs/>
@@ -587,7 +584,7 @@
       <w:proofErr w:type="gramStart"/>
       <w:r>
         <w:rPr>
-          <w:rFonts w:hint="eastAsia"/>
+          <w:rFonts w:asciiTheme="minorHAnsi" w:hAnsiTheme="minorHAnsi"/>
           <w:sz w:val="24"/>
           <w:szCs w:val="22"/>
         </w:rPr>
@@ -596,7 +593,7 @@
       <w:proofErr w:type="spellStart"/>
       <w:r>
         <w:rPr>
-          <w:rFonts w:hint="eastAsia"/>
+          <w:rFonts w:asciiTheme="minorHAnsi" w:hAnsiTheme="minorHAnsi"/>
           <w:sz w:val="24"/>
           <w:szCs w:val="22"/>
         </w:rPr>
@@ -605,7 +602,7 @@
       <w:proofErr w:type="gramEnd"/>
       <w:r>
         <w:rPr>
-          <w:rFonts w:hint="eastAsia"/>
+          <w:rFonts w:asciiTheme="minorHAnsi" w:hAnsiTheme="minorHAnsi"/>
           <w:sz w:val="24"/>
           <w:szCs w:val="22"/>
         </w:rPr>
@@ -614,31 +611,249 @@
       <w:proofErr w:type="spellEnd"/>
       <w:r>
         <w:rPr>
-          <w:rFonts w:hint="eastAsia"/>
-          <w:sz w:val="24"/>
-          <w:szCs w:val="22"/>
-        </w:rPr>
-        <w:t xml:space="preserve"> java c#</w:t>
-      </w:r>
-      <w:r>
-        <w:rPr>
+          <w:rFonts w:asciiTheme="minorHAnsi" w:hAnsiTheme="minorHAnsi"/>
+          <w:sz w:val="24"/>
+          <w:szCs w:val="22"/>
+        </w:rPr>
+        <w:t xml:space="preserve"> java c# </w:t>
+      </w:r>
+      <w:proofErr w:type="spellStart"/>
+      <w:r>
+        <w:rPr>
+          <w:rFonts w:asciiTheme="minorHAnsi" w:hAnsiTheme="minorHAnsi"/>
+          <w:b/>
+          <w:sz w:val="24"/>
+          <w:szCs w:val="22"/>
+        </w:rPr>
+        <w:t>perl</w:t>
+      </w:r>
+      <w:proofErr w:type="spellEnd"/>
+      <w:r>
+        <w:rPr>
+          <w:rFonts w:asciiTheme="minorHAnsi" w:hAnsiTheme="minorHAnsi"/>
           <w:sz w:val="24"/>
           <w:szCs w:val="22"/>
         </w:rPr>
         <w:t xml:space="preserve"> </w:t>
       </w:r>
-      <w:proofErr w:type="spellStart"/>
-      <w:r>
-        <w:rPr>
-          <w:b/>
-          <w:sz w:val="24"/>
-          <w:szCs w:val="22"/>
-        </w:rPr>
-        <w:t>perl</w:t>
-      </w:r>
-      <w:proofErr w:type="spellEnd"/>
-      <w:r>
-        <w:rPr>
+      <w:r>
+        <w:rPr>
+          <w:rFonts w:asciiTheme="minorHAnsi" w:hAnsiTheme="minorHAnsi"/>
+          <w:b/>
+          <w:sz w:val="24"/>
+          <w:szCs w:val="22"/>
+        </w:rPr>
+        <w:t>python</w:t>
+      </w:r>
+    </w:p>
+    <w:p>
+      <w:pPr>
+        <w:spacing w:after="0" w:line="360" w:lineRule="auto"/>
+        <w:jc w:val="left"/>
+        <w:rPr>
+          <w:rFonts w:asciiTheme="minorHAnsi" w:hAnsiTheme="minorHAnsi"/>
+          <w:b/>
+          <w:bCs/>
+          <w:sz w:val="24"/>
+          <w:szCs w:val="22"/>
+        </w:rPr>
+      </w:pPr>
+      <w:proofErr w:type="gramStart"/>
+      <w:r>
+        <w:rPr>
+          <w:rFonts w:asciiTheme="minorHAnsi" w:hAnsiTheme="minorHAnsi"/>
+          <w:b/>
+          <w:bCs/>
+          <w:sz w:val="24"/>
+          <w:szCs w:val="22"/>
+        </w:rPr>
+        <w:t>5.web</w:t>
+      </w:r>
+      <w:proofErr w:type="gramEnd"/>
+      <w:r>
+        <w:rPr>
+          <w:rFonts w:asciiTheme="minorHAnsi" w:hAnsiTheme="minorHAnsi"/>
+          <w:b/>
+          <w:bCs/>
+          <w:sz w:val="24"/>
+          <w:szCs w:val="22"/>
+        </w:rPr>
+        <w:t xml:space="preserve"> application architecture</w:t>
+      </w:r>
+    </w:p>
+    <w:p>
+      <w:pPr>
+        <w:spacing w:after="0" w:line="360" w:lineRule="auto"/>
+        <w:jc w:val="left"/>
+        <w:rPr>
+          <w:rFonts w:asciiTheme="minorHAnsi" w:hAnsiTheme="minorHAnsi"/>
+          <w:sz w:val="24"/>
+          <w:szCs w:val="22"/>
+        </w:rPr>
+      </w:pPr>
+      <w:proofErr w:type="gramStart"/>
+      <w:r>
+        <w:rPr>
+          <w:rFonts w:asciiTheme="minorHAnsi" w:hAnsiTheme="minorHAnsi"/>
+          <w:sz w:val="24"/>
+          <w:szCs w:val="22"/>
+        </w:rPr>
+        <w:t>browser(</w:t>
+      </w:r>
+      <w:proofErr w:type="gramEnd"/>
+      <w:r>
+        <w:rPr>
+          <w:rFonts w:asciiTheme="minorHAnsi" w:hAnsiTheme="minorHAnsi"/>
+          <w:sz w:val="24"/>
+          <w:szCs w:val="22"/>
+        </w:rPr>
+        <w:t>html/</w:t>
+      </w:r>
+      <w:proofErr w:type="spellStart"/>
+      <w:r>
+        <w:rPr>
+          <w:rFonts w:asciiTheme="minorHAnsi" w:hAnsiTheme="minorHAnsi"/>
+          <w:sz w:val="24"/>
+          <w:szCs w:val="22"/>
+        </w:rPr>
+        <w:t>css</w:t>
+      </w:r>
+      <w:proofErr w:type="spellEnd"/>
+      <w:r>
+        <w:rPr>
+          <w:rFonts w:asciiTheme="minorHAnsi" w:hAnsiTheme="minorHAnsi"/>
+          <w:sz w:val="24"/>
+          <w:szCs w:val="22"/>
+        </w:rPr>
+        <w:t>/</w:t>
+      </w:r>
+      <w:proofErr w:type="spellStart"/>
+      <w:r>
+        <w:rPr>
+          <w:rFonts w:asciiTheme="minorHAnsi" w:hAnsiTheme="minorHAnsi"/>
+          <w:sz w:val="24"/>
+          <w:szCs w:val="22"/>
+        </w:rPr>
+        <w:t>javascript</w:t>
+      </w:r>
+      <w:proofErr w:type="spellEnd"/>
+      <w:r>
+        <w:rPr>
+          <w:rFonts w:asciiTheme="minorHAnsi" w:hAnsiTheme="minorHAnsi"/>
+          <w:sz w:val="24"/>
+          <w:szCs w:val="22"/>
+        </w:rPr>
+        <w:t>) | server(script)</w:t>
+      </w:r>
+    </w:p>
+    <w:p>
+      <w:pPr>
+        <w:spacing w:after="0" w:line="360" w:lineRule="auto"/>
+        <w:jc w:val="left"/>
+        <w:rPr>
+          <w:rFonts w:asciiTheme="minorHAnsi" w:hAnsiTheme="minorHAnsi"/>
+          <w:b/>
+          <w:bCs/>
+          <w:sz w:val="24"/>
+          <w:szCs w:val="22"/>
+        </w:rPr>
+      </w:pPr>
+      <w:proofErr w:type="gramStart"/>
+      <w:r>
+        <w:rPr>
+          <w:rFonts w:asciiTheme="minorHAnsi" w:hAnsiTheme="minorHAnsi"/>
+          <w:b/>
+          <w:bCs/>
+          <w:sz w:val="24"/>
+          <w:szCs w:val="22"/>
+        </w:rPr>
+        <w:t>6.http</w:t>
+      </w:r>
+      <w:proofErr w:type="gramEnd"/>
+      <w:r>
+        <w:rPr>
+          <w:rFonts w:asciiTheme="minorHAnsi" w:hAnsiTheme="minorHAnsi"/>
+          <w:b/>
+          <w:bCs/>
+          <w:sz w:val="24"/>
+          <w:szCs w:val="22"/>
+        </w:rPr>
+        <w:t xml:space="preserve"> communication</w:t>
+      </w:r>
+    </w:p>
+    <w:p>
+      <w:pPr>
+        <w:spacing w:after="0" w:line="360" w:lineRule="auto"/>
+        <w:jc w:val="left"/>
+        <w:rPr>
+          <w:rFonts w:asciiTheme="minorHAnsi" w:hAnsiTheme="minorHAnsi"/>
+          <w:sz w:val="24"/>
+          <w:szCs w:val="22"/>
+        </w:rPr>
+      </w:pPr>
+      <w:r>
+        <w:rPr>
+          <w:rFonts w:asciiTheme="minorHAnsi" w:hAnsiTheme="minorHAnsi"/>
+          <w:sz w:val="24"/>
+          <w:szCs w:val="22"/>
+        </w:rPr>
+        <w:t xml:space="preserve">①http </w:t>
+      </w:r>
+      <w:proofErr w:type="spellStart"/>
+      <w:r>
+        <w:rPr>
+          <w:rFonts w:asciiTheme="minorHAnsi" w:hAnsiTheme="minorHAnsi"/>
+          <w:sz w:val="24"/>
+          <w:szCs w:val="22"/>
+        </w:rPr>
+        <w:t>url</w:t>
+      </w:r>
+      <w:proofErr w:type="spellEnd"/>
+    </w:p>
+    <w:p>
+      <w:pPr>
+        <w:spacing w:after="0" w:line="360" w:lineRule="auto"/>
+        <w:jc w:val="left"/>
+        <w:rPr>
+          <w:rFonts w:asciiTheme="minorHAnsi" w:hAnsiTheme="minorHAnsi"/>
+          <w:sz w:val="24"/>
+          <w:szCs w:val="22"/>
+        </w:rPr>
+      </w:pPr>
+      <w:r>
+        <w:rPr>
+          <w:rFonts w:asciiTheme="minorHAnsi" w:hAnsiTheme="minorHAnsi"/>
+          <w:sz w:val="24"/>
+          <w:szCs w:val="22"/>
+        </w:rPr>
+        <w:t>②http request packet</w:t>
+      </w:r>
+    </w:p>
+    <w:p>
+      <w:pPr>
+        <w:spacing w:after="0" w:line="360" w:lineRule="auto"/>
+        <w:jc w:val="left"/>
+        <w:rPr>
+          <w:rFonts w:asciiTheme="minorHAnsi" w:hAnsiTheme="minorHAnsi"/>
+          <w:sz w:val="24"/>
+          <w:szCs w:val="22"/>
+        </w:rPr>
+      </w:pPr>
+      <w:proofErr w:type="gramStart"/>
+      <w:r>
+        <w:rPr>
+          <w:rFonts w:asciiTheme="minorHAnsi" w:hAnsiTheme="minorHAnsi"/>
+          <w:b/>
+          <w:bCs/>
+          <w:sz w:val="24"/>
+          <w:szCs w:val="22"/>
+        </w:rPr>
+        <w:t>method</w:t>
+      </w:r>
+      <w:proofErr w:type="gramEnd"/>
+      <w:r>
+        <w:rPr>
+          <w:rFonts w:asciiTheme="minorHAnsi" w:hAnsiTheme="minorHAnsi"/>
           <w:sz w:val="24"/>
           <w:szCs w:val="22"/>
         </w:rPr>
@@ -646,451 +861,398 @@
       </w:r>
       <w:r>
         <w:rPr>
+          <w:rFonts w:asciiTheme="minorHAnsi" w:hAnsiTheme="minorHAnsi"/>
+          <w:b/>
+          <w:bCs/>
+          <w:sz w:val="24"/>
+          <w:szCs w:val="22"/>
+        </w:rPr>
+        <w:t>request-</w:t>
+      </w:r>
+      <w:proofErr w:type="spellStart"/>
+      <w:r>
+        <w:rPr>
+          <w:rFonts w:asciiTheme="minorHAnsi" w:hAnsiTheme="minorHAnsi"/>
+          <w:b/>
+          <w:bCs/>
+          <w:sz w:val="24"/>
+          <w:szCs w:val="22"/>
+        </w:rPr>
+        <w:t>uri</w:t>
+      </w:r>
+      <w:proofErr w:type="spellEnd"/>
+      <w:r>
+        <w:rPr>
+          <w:rFonts w:asciiTheme="minorHAnsi" w:hAnsiTheme="minorHAnsi"/>
+          <w:sz w:val="24"/>
+          <w:szCs w:val="22"/>
+        </w:rPr>
+        <w:t xml:space="preserve"> http-version | </w:t>
+      </w:r>
+      <w:proofErr w:type="spellStart"/>
+      <w:r>
+        <w:rPr>
+          <w:rFonts w:asciiTheme="minorHAnsi" w:hAnsiTheme="minorHAnsi"/>
+          <w:sz w:val="24"/>
+          <w:szCs w:val="22"/>
+        </w:rPr>
+        <w:t>request-header:value</w:t>
+      </w:r>
+      <w:proofErr w:type="spellEnd"/>
+      <w:r>
+        <w:rPr>
+          <w:rFonts w:asciiTheme="minorHAnsi" w:hAnsiTheme="minorHAnsi"/>
+          <w:sz w:val="24"/>
+          <w:szCs w:val="22"/>
+        </w:rPr>
+        <w:t xml:space="preserve">  |  request-data</w:t>
+      </w:r>
+    </w:p>
+    <w:p>
+      <w:pPr>
+        <w:spacing w:after="0" w:line="360" w:lineRule="auto"/>
+        <w:jc w:val="left"/>
+        <w:rPr>
+          <w:rFonts w:asciiTheme="minorHAnsi" w:hAnsiTheme="minorHAnsi"/>
+          <w:sz w:val="24"/>
+          <w:szCs w:val="22"/>
+        </w:rPr>
+      </w:pPr>
+      <w:r>
+        <w:rPr>
+          <w:rFonts w:asciiTheme="minorHAnsi" w:hAnsiTheme="minorHAnsi"/>
+          <w:sz w:val="24"/>
+          <w:szCs w:val="22"/>
+        </w:rPr>
+        <w:t>③http response packet</w:t>
+      </w:r>
+    </w:p>
+    <w:p>
+      <w:pPr>
+        <w:spacing w:after="0" w:line="360" w:lineRule="auto"/>
+        <w:jc w:val="left"/>
+        <w:rPr>
+          <w:rFonts w:asciiTheme="minorHAnsi" w:hAnsiTheme="minorHAnsi"/>
+          <w:sz w:val="24"/>
+          <w:szCs w:val="22"/>
+        </w:rPr>
+      </w:pPr>
+      <w:proofErr w:type="gramStart"/>
+      <w:r>
+        <w:rPr>
+          <w:rFonts w:asciiTheme="minorHAnsi" w:hAnsiTheme="minorHAnsi"/>
+          <w:sz w:val="24"/>
+          <w:szCs w:val="22"/>
+        </w:rPr>
+        <w:t>http-version</w:t>
+      </w:r>
+      <w:proofErr w:type="gramEnd"/>
+      <w:r>
+        <w:rPr>
+          <w:rFonts w:asciiTheme="minorHAnsi" w:hAnsiTheme="minorHAnsi"/>
+          <w:sz w:val="24"/>
+          <w:szCs w:val="22"/>
+        </w:rPr>
+        <w:t xml:space="preserve"> status-code reason-phrase | </w:t>
+      </w:r>
+      <w:proofErr w:type="spellStart"/>
+      <w:r>
+        <w:rPr>
+          <w:rFonts w:asciiTheme="minorHAnsi" w:hAnsiTheme="minorHAnsi"/>
+          <w:sz w:val="24"/>
+          <w:szCs w:val="22"/>
+        </w:rPr>
+        <w:t>response-header:value</w:t>
+      </w:r>
+      <w:proofErr w:type="spellEnd"/>
+      <w:r>
+        <w:rPr>
+          <w:rFonts w:asciiTheme="minorHAnsi" w:hAnsiTheme="minorHAnsi"/>
+          <w:sz w:val="24"/>
+          <w:szCs w:val="22"/>
+        </w:rPr>
+        <w:t xml:space="preserve">  |  response-data</w:t>
+      </w:r>
+    </w:p>
+    <w:p>
+      <w:pPr>
+        <w:spacing w:after="0" w:line="360" w:lineRule="auto"/>
+        <w:jc w:val="left"/>
+        <w:rPr>
+          <w:rFonts w:asciiTheme="minorHAnsi" w:hAnsiTheme="minorHAnsi"/>
+          <w:sz w:val="24"/>
+          <w:szCs w:val="22"/>
+        </w:rPr>
+      </w:pPr>
+      <w:proofErr w:type="spellStart"/>
+      <w:proofErr w:type="gramStart"/>
+      <w:r>
+        <w:rPr>
+          <w:rFonts w:asciiTheme="minorHAnsi" w:hAnsiTheme="minorHAnsi"/>
+          <w:sz w:val="24"/>
+          <w:szCs w:val="22"/>
+        </w:rPr>
+        <w:t>method:</w:t>
+      </w:r>
+      <w:proofErr w:type="gramEnd"/>
+      <w:r>
+        <w:rPr>
+          <w:rFonts w:asciiTheme="minorHAnsi" w:hAnsiTheme="minorHAnsi"/>
+          <w:sz w:val="24"/>
+          <w:szCs w:val="22"/>
+        </w:rPr>
+        <w:t>get</w:t>
+      </w:r>
+      <w:proofErr w:type="spellEnd"/>
+      <w:r>
+        <w:rPr>
+          <w:rFonts w:asciiTheme="minorHAnsi" w:hAnsiTheme="minorHAnsi"/>
+          <w:sz w:val="24"/>
+          <w:szCs w:val="22"/>
+        </w:rPr>
+        <w:t xml:space="preserve"> post put delete</w:t>
+      </w:r>
+    </w:p>
+    <w:p>
+      <w:pPr>
+        <w:spacing w:after="0" w:line="360" w:lineRule="auto"/>
+        <w:jc w:val="left"/>
+        <w:rPr>
+          <w:rFonts w:asciiTheme="minorHAnsi" w:hAnsiTheme="minorHAnsi"/>
+          <w:b/>
+          <w:bCs/>
+          <w:sz w:val="24"/>
+          <w:szCs w:val="22"/>
+        </w:rPr>
+      </w:pPr>
+      <w:r>
+        <w:rPr>
+          <w:rFonts w:asciiTheme="minorHAnsi" w:hAnsiTheme="minorHAnsi"/>
+          <w:b/>
+          <w:bCs/>
+          <w:sz w:val="24"/>
+          <w:szCs w:val="22"/>
+        </w:rPr>
+        <w:t>7.web language</w:t>
+      </w:r>
+    </w:p>
+    <w:p>
+      <w:pPr>
+        <w:spacing w:after="0" w:line="360" w:lineRule="auto"/>
+        <w:jc w:val="left"/>
+        <w:rPr>
+          <w:rFonts w:asciiTheme="minorHAnsi" w:hAnsiTheme="minorHAnsi"/>
+          <w:sz w:val="24"/>
+          <w:szCs w:val="22"/>
+        </w:rPr>
+      </w:pPr>
+      <w:proofErr w:type="gramStart"/>
+      <w:r>
+        <w:rPr>
+          <w:rFonts w:asciiTheme="minorHAnsi" w:hAnsiTheme="minorHAnsi"/>
+          <w:sz w:val="24"/>
+          <w:szCs w:val="22"/>
+        </w:rPr>
+        <w:t>presentation</w:t>
+      </w:r>
+      <w:proofErr w:type="gramEnd"/>
+      <w:r>
+        <w:rPr>
+          <w:rFonts w:asciiTheme="minorHAnsi" w:hAnsiTheme="minorHAnsi"/>
+          <w:sz w:val="24"/>
+          <w:szCs w:val="22"/>
+        </w:rPr>
+        <w:t xml:space="preserve"> </w:t>
+      </w:r>
+      <w:proofErr w:type="spellStart"/>
+      <w:r>
+        <w:rPr>
+          <w:rFonts w:asciiTheme="minorHAnsi" w:hAnsiTheme="minorHAnsi"/>
+          <w:sz w:val="24"/>
+          <w:szCs w:val="22"/>
+        </w:rPr>
+        <w:t>layer:html</w:t>
+      </w:r>
+      <w:proofErr w:type="spellEnd"/>
+      <w:r>
+        <w:rPr>
+          <w:rFonts w:asciiTheme="minorHAnsi" w:hAnsiTheme="minorHAnsi"/>
+          <w:sz w:val="24"/>
+          <w:szCs w:val="22"/>
+        </w:rPr>
+        <w:t xml:space="preserve"> </w:t>
+      </w:r>
+      <w:proofErr w:type="spellStart"/>
+      <w:r>
+        <w:rPr>
+          <w:rFonts w:asciiTheme="minorHAnsi" w:hAnsiTheme="minorHAnsi"/>
+          <w:sz w:val="24"/>
+          <w:szCs w:val="22"/>
+        </w:rPr>
+        <w:t>css</w:t>
+      </w:r>
+      <w:proofErr w:type="spellEnd"/>
+    </w:p>
+    <w:p>
+      <w:pPr>
+        <w:spacing w:after="0" w:line="360" w:lineRule="auto"/>
+        <w:jc w:val="left"/>
+        <w:rPr>
+          <w:rFonts w:asciiTheme="minorHAnsi" w:hAnsiTheme="minorHAnsi"/>
+          <w:sz w:val="24"/>
+          <w:szCs w:val="22"/>
+        </w:rPr>
+      </w:pPr>
+      <w:proofErr w:type="gramStart"/>
+      <w:r>
+        <w:rPr>
+          <w:rFonts w:asciiTheme="minorHAnsi" w:hAnsiTheme="minorHAnsi"/>
+          <w:sz w:val="24"/>
+          <w:szCs w:val="22"/>
+        </w:rPr>
+        <w:t>business</w:t>
+      </w:r>
+      <w:proofErr w:type="gramEnd"/>
+      <w:r>
+        <w:rPr>
+          <w:rFonts w:asciiTheme="minorHAnsi" w:hAnsiTheme="minorHAnsi"/>
+          <w:sz w:val="24"/>
+          <w:szCs w:val="22"/>
+        </w:rPr>
+        <w:t xml:space="preserve"> </w:t>
+      </w:r>
+      <w:proofErr w:type="spellStart"/>
+      <w:r>
+        <w:rPr>
+          <w:rFonts w:asciiTheme="minorHAnsi" w:hAnsiTheme="minorHAnsi"/>
+          <w:sz w:val="24"/>
+          <w:szCs w:val="22"/>
+        </w:rPr>
+        <w:t>layer:javascript</w:t>
+      </w:r>
+      <w:proofErr w:type="spellEnd"/>
+      <w:r>
+        <w:rPr>
+          <w:rFonts w:asciiTheme="minorHAnsi" w:hAnsiTheme="minorHAnsi"/>
+          <w:sz w:val="24"/>
+          <w:szCs w:val="22"/>
+        </w:rPr>
+        <w:t xml:space="preserve"> flex/</w:t>
+      </w:r>
+      <w:proofErr w:type="spellStart"/>
+      <w:r>
+        <w:rPr>
+          <w:rFonts w:asciiTheme="minorHAnsi" w:hAnsiTheme="minorHAnsi"/>
+          <w:sz w:val="24"/>
+          <w:szCs w:val="22"/>
+        </w:rPr>
+        <w:t>acrionscript</w:t>
+      </w:r>
+      <w:proofErr w:type="spellEnd"/>
+      <w:r>
+        <w:rPr>
+          <w:rFonts w:asciiTheme="minorHAnsi" w:hAnsiTheme="minorHAnsi"/>
+          <w:sz w:val="24"/>
+          <w:szCs w:val="22"/>
+        </w:rPr>
+        <w:t xml:space="preserve"> </w:t>
+      </w:r>
+      <w:proofErr w:type="spellStart"/>
+      <w:r>
+        <w:rPr>
+          <w:rFonts w:asciiTheme="minorHAnsi" w:hAnsiTheme="minorHAnsi"/>
+          <w:b/>
+          <w:sz w:val="24"/>
+          <w:szCs w:val="22"/>
+        </w:rPr>
+        <w:t>php</w:t>
+      </w:r>
+      <w:proofErr w:type="spellEnd"/>
+      <w:r>
+        <w:rPr>
+          <w:rFonts w:asciiTheme="minorHAnsi" w:hAnsiTheme="minorHAnsi"/>
+          <w:sz w:val="24"/>
+          <w:szCs w:val="22"/>
+        </w:rPr>
+        <w:t xml:space="preserve"> java-web </w:t>
+      </w:r>
+      <w:r>
+        <w:rPr>
+          <w:rFonts w:asciiTheme="minorHAnsi" w:hAnsiTheme="minorHAnsi"/>
           <w:b/>
           <w:sz w:val="24"/>
           <w:szCs w:val="22"/>
         </w:rPr>
         <w:t>python</w:t>
       </w:r>
-    </w:p>
-    <w:p>
-      <w:pPr>
-        <w:spacing w:after="0" w:line="360" w:lineRule="auto"/>
-        <w:jc w:val="left"/>
-        <w:rPr>
-          <w:b/>
-          <w:bCs/>
-          <w:sz w:val="24"/>
-          <w:szCs w:val="22"/>
+      <w:r>
+        <w:rPr>
+          <w:rFonts w:asciiTheme="minorHAnsi" w:hAnsiTheme="minorHAnsi"/>
+          <w:sz w:val="24"/>
+          <w:szCs w:val="22"/>
+        </w:rPr>
+        <w:t xml:space="preserve"> ruby</w:t>
+      </w:r>
+    </w:p>
+    <w:p>
+      <w:pPr>
+        <w:spacing w:after="0" w:line="360" w:lineRule="auto"/>
+        <w:jc w:val="left"/>
+        <w:rPr>
+          <w:rFonts w:asciiTheme="minorHAnsi" w:hAnsiTheme="minorHAnsi"/>
+          <w:sz w:val="24"/>
+          <w:szCs w:val="22"/>
+          <w:u w:val="single"/>
         </w:rPr>
       </w:pPr>
       <w:proofErr w:type="gramStart"/>
       <w:r>
         <w:rPr>
-          <w:b/>
-          <w:bCs/>
-          <w:sz w:val="24"/>
-          <w:szCs w:val="22"/>
-        </w:rPr>
-        <w:t>5</w:t>
-      </w:r>
-      <w:r>
-        <w:rPr>
-          <w:rFonts w:hint="eastAsia"/>
-          <w:b/>
-          <w:bCs/>
-          <w:sz w:val="24"/>
-          <w:szCs w:val="22"/>
-        </w:rPr>
-        <w:t>.web</w:t>
+          <w:rFonts w:asciiTheme="minorHAnsi" w:hAnsiTheme="minorHAnsi"/>
+          <w:sz w:val="24"/>
+          <w:szCs w:val="22"/>
+        </w:rPr>
+        <w:t>data</w:t>
       </w:r>
       <w:proofErr w:type="gramEnd"/>
       <w:r>
         <w:rPr>
-          <w:rFonts w:hint="eastAsia"/>
-          <w:b/>
-          <w:bCs/>
-          <w:sz w:val="24"/>
-          <w:szCs w:val="22"/>
-        </w:rPr>
-        <w:t xml:space="preserve"> application architecture</w:t>
-      </w:r>
-    </w:p>
-    <w:p>
-      <w:pPr>
-        <w:spacing w:after="0" w:line="360" w:lineRule="auto"/>
-        <w:jc w:val="left"/>
-        <w:rPr>
-          <w:sz w:val="24"/>
-          <w:szCs w:val="22"/>
-        </w:rPr>
-      </w:pPr>
-      <w:proofErr w:type="gramStart"/>
-      <w:r>
-        <w:rPr>
-          <w:rFonts w:hint="eastAsia"/>
-          <w:sz w:val="24"/>
-          <w:szCs w:val="22"/>
-        </w:rPr>
-        <w:t>browser(</w:t>
-      </w:r>
-      <w:proofErr w:type="gramEnd"/>
-      <w:r>
-        <w:rPr>
-          <w:rFonts w:hint="eastAsia"/>
-          <w:sz w:val="24"/>
-          <w:szCs w:val="22"/>
-        </w:rPr>
-        <w:t>html/</w:t>
-      </w:r>
-      <w:proofErr w:type="spellStart"/>
-      <w:r>
-        <w:rPr>
-          <w:rFonts w:hint="eastAsia"/>
-          <w:sz w:val="24"/>
-          <w:szCs w:val="22"/>
-        </w:rPr>
-        <w:t>css</w:t>
-      </w:r>
-      <w:proofErr w:type="spellEnd"/>
-      <w:r>
-        <w:rPr>
-          <w:rFonts w:hint="eastAsia"/>
-          <w:sz w:val="24"/>
-          <w:szCs w:val="22"/>
-        </w:rPr>
-        <w:t>/</w:t>
-      </w:r>
-      <w:proofErr w:type="spellStart"/>
-      <w:r>
-        <w:rPr>
-          <w:rFonts w:hint="eastAsia"/>
-          <w:sz w:val="24"/>
-          <w:szCs w:val="22"/>
-        </w:rPr>
-        <w:t>javascript</w:t>
-      </w:r>
-      <w:proofErr w:type="spellEnd"/>
-      <w:r>
-        <w:rPr>
-          <w:rFonts w:hint="eastAsia"/>
-          <w:sz w:val="24"/>
-          <w:szCs w:val="22"/>
-        </w:rPr>
-        <w:t>) | server(script)</w:t>
-      </w:r>
-    </w:p>
-    <w:p>
-      <w:pPr>
-        <w:spacing w:after="0" w:line="360" w:lineRule="auto"/>
-        <w:jc w:val="left"/>
-        <w:rPr>
-          <w:b/>
-          <w:bCs/>
-          <w:sz w:val="24"/>
-          <w:szCs w:val="22"/>
-        </w:rPr>
-      </w:pPr>
-      <w:proofErr w:type="gramStart"/>
-      <w:r>
-        <w:rPr>
-          <w:b/>
-          <w:bCs/>
-          <w:sz w:val="24"/>
-          <w:szCs w:val="22"/>
-        </w:rPr>
-        <w:t>6</w:t>
-      </w:r>
-      <w:r>
-        <w:rPr>
-          <w:rFonts w:hint="eastAsia"/>
-          <w:b/>
-          <w:bCs/>
-          <w:sz w:val="24"/>
-          <w:szCs w:val="22"/>
-        </w:rPr>
-        <w:t>.http</w:t>
-      </w:r>
-      <w:proofErr w:type="gramEnd"/>
-      <w:r>
-        <w:rPr>
-          <w:rFonts w:hint="eastAsia"/>
-          <w:b/>
-          <w:bCs/>
-          <w:sz w:val="24"/>
-          <w:szCs w:val="22"/>
-        </w:rPr>
-        <w:t xml:space="preserve"> communication</w:t>
-      </w:r>
-    </w:p>
-    <w:p>
-      <w:pPr>
-        <w:spacing w:after="0" w:line="360" w:lineRule="auto"/>
-        <w:jc w:val="left"/>
-        <w:rPr>
-          <w:sz w:val="24"/>
-          <w:szCs w:val="22"/>
-        </w:rPr>
-      </w:pPr>
-      <w:r>
-        <w:rPr>
-          <w:rFonts w:hint="eastAsia"/>
-          <w:sz w:val="24"/>
-          <w:szCs w:val="22"/>
-        </w:rPr>
-        <w:t>①</w:t>
-      </w:r>
-      <w:r>
-        <w:rPr>
-          <w:rFonts w:hint="eastAsia"/>
-          <w:sz w:val="24"/>
-          <w:szCs w:val="22"/>
-        </w:rPr>
-        <w:t xml:space="preserve">http </w:t>
-      </w:r>
-      <w:proofErr w:type="spellStart"/>
-      <w:r>
-        <w:rPr>
-          <w:rFonts w:hint="eastAsia"/>
-          <w:sz w:val="24"/>
-          <w:szCs w:val="22"/>
-        </w:rPr>
-        <w:t>url</w:t>
-      </w:r>
-      <w:proofErr w:type="spellEnd"/>
-    </w:p>
-    <w:p>
-      <w:pPr>
-        <w:spacing w:after="0" w:line="360" w:lineRule="auto"/>
-        <w:jc w:val="left"/>
-        <w:rPr>
-          <w:sz w:val="24"/>
-          <w:szCs w:val="22"/>
-        </w:rPr>
-      </w:pPr>
-      <w:r>
-        <w:rPr>
-          <w:rFonts w:hint="eastAsia"/>
-          <w:sz w:val="24"/>
-          <w:szCs w:val="22"/>
-        </w:rPr>
-        <w:t>②</w:t>
-      </w:r>
-      <w:r>
-        <w:rPr>
-          <w:rFonts w:hint="eastAsia"/>
-          <w:sz w:val="24"/>
-          <w:szCs w:val="22"/>
-        </w:rPr>
-        <w:t>http request packet</w:t>
-      </w:r>
-    </w:p>
-    <w:p>
-      <w:pPr>
-        <w:spacing w:after="0" w:line="360" w:lineRule="auto"/>
-        <w:jc w:val="left"/>
-        <w:rPr>
-          <w:sz w:val="24"/>
-          <w:szCs w:val="22"/>
-        </w:rPr>
-      </w:pPr>
-      <w:proofErr w:type="gramStart"/>
-      <w:r>
-        <w:rPr>
-          <w:rFonts w:hint="eastAsia"/>
-          <w:b/>
-          <w:bCs/>
-          <w:sz w:val="24"/>
-          <w:szCs w:val="22"/>
-        </w:rPr>
-        <w:t>method</w:t>
-      </w:r>
-      <w:proofErr w:type="gramEnd"/>
-      <w:r>
-        <w:rPr>
-          <w:rFonts w:hint="eastAsia"/>
+          <w:rFonts w:asciiTheme="minorHAnsi" w:hAnsiTheme="minorHAnsi"/>
           <w:sz w:val="24"/>
           <w:szCs w:val="22"/>
         </w:rPr>
         <w:t xml:space="preserve"> </w:t>
       </w:r>
-      <w:r>
-        <w:rPr>
-          <w:rFonts w:hint="eastAsia"/>
-          <w:b/>
-          <w:bCs/>
-          <w:sz w:val="24"/>
-          <w:szCs w:val="22"/>
-        </w:rPr>
-        <w:t>request-</w:t>
-      </w:r>
-      <w:proofErr w:type="spellStart"/>
-      <w:r>
-        <w:rPr>
-          <w:rFonts w:hint="eastAsia"/>
-          <w:b/>
-          <w:bCs/>
-          <w:sz w:val="24"/>
-          <w:szCs w:val="22"/>
-        </w:rPr>
-        <w:t>uri</w:t>
-      </w:r>
-      <w:proofErr w:type="spellEnd"/>
-      <w:r>
-        <w:rPr>
-          <w:rFonts w:hint="eastAsia"/>
-          <w:sz w:val="24"/>
-          <w:szCs w:val="22"/>
-        </w:rPr>
-        <w:t xml:space="preserve"> http-version | </w:t>
-      </w:r>
-      <w:proofErr w:type="spellStart"/>
-      <w:r>
-        <w:rPr>
-          <w:rFonts w:hint="eastAsia"/>
-          <w:sz w:val="24"/>
-          <w:szCs w:val="22"/>
-        </w:rPr>
-        <w:t>request-header:value</w:t>
-      </w:r>
-      <w:proofErr w:type="spellEnd"/>
-      <w:r>
-        <w:rPr>
-          <w:rFonts w:hint="eastAsia"/>
-          <w:sz w:val="24"/>
-          <w:szCs w:val="22"/>
-        </w:rPr>
-        <w:t xml:space="preserve">  |  request-data</w:t>
-      </w:r>
-    </w:p>
-    <w:p>
-      <w:pPr>
-        <w:spacing w:after="0" w:line="360" w:lineRule="auto"/>
-        <w:jc w:val="left"/>
-        <w:rPr>
-          <w:sz w:val="24"/>
-          <w:szCs w:val="22"/>
-        </w:rPr>
-      </w:pPr>
-      <w:r>
-        <w:rPr>
-          <w:rFonts w:hint="eastAsia"/>
-          <w:sz w:val="24"/>
-          <w:szCs w:val="22"/>
-        </w:rPr>
-        <w:t>③</w:t>
-      </w:r>
-      <w:r>
-        <w:rPr>
-          <w:rFonts w:hint="eastAsia"/>
-          <w:sz w:val="24"/>
-          <w:szCs w:val="22"/>
-        </w:rPr>
-        <w:t>http response packet</w:t>
-      </w:r>
-    </w:p>
-    <w:p>
-      <w:pPr>
-        <w:spacing w:after="0" w:line="360" w:lineRule="auto"/>
-        <w:jc w:val="left"/>
-        <w:rPr>
-          <w:sz w:val="24"/>
-          <w:szCs w:val="22"/>
-        </w:rPr>
-      </w:pPr>
-      <w:proofErr w:type="gramStart"/>
-      <w:r>
-        <w:rPr>
-          <w:rFonts w:hint="eastAsia"/>
-          <w:sz w:val="24"/>
-          <w:szCs w:val="22"/>
-        </w:rPr>
-        <w:t>http-version</w:t>
-      </w:r>
-      <w:proofErr w:type="gramEnd"/>
-      <w:r>
-        <w:rPr>
-          <w:rFonts w:hint="eastAsia"/>
-          <w:sz w:val="24"/>
-          <w:szCs w:val="22"/>
-        </w:rPr>
-        <w:t xml:space="preserve"> status-code reason-phrase | </w:t>
-      </w:r>
-      <w:proofErr w:type="spellStart"/>
-      <w:r>
-        <w:rPr>
-          <w:rFonts w:hint="eastAsia"/>
-          <w:sz w:val="24"/>
-          <w:szCs w:val="22"/>
-        </w:rPr>
-        <w:t>response-header:value</w:t>
-      </w:r>
-      <w:proofErr w:type="spellEnd"/>
-      <w:r>
-        <w:rPr>
-          <w:rFonts w:hint="eastAsia"/>
-          <w:sz w:val="24"/>
-          <w:szCs w:val="22"/>
-        </w:rPr>
-        <w:t xml:space="preserve">  |  response-data</w:t>
-      </w:r>
-    </w:p>
-    <w:p>
-      <w:pPr>
-        <w:spacing w:after="0" w:line="360" w:lineRule="auto"/>
-        <w:jc w:val="left"/>
-        <w:rPr>
-          <w:sz w:val="24"/>
-          <w:szCs w:val="22"/>
-        </w:rPr>
-      </w:pPr>
-      <w:proofErr w:type="spellStart"/>
-      <w:proofErr w:type="gramStart"/>
-      <w:r>
-        <w:rPr>
-          <w:rFonts w:hint="eastAsia"/>
-          <w:sz w:val="24"/>
-          <w:szCs w:val="22"/>
-        </w:rPr>
-        <w:t>method:</w:t>
-      </w:r>
-      <w:proofErr w:type="gramEnd"/>
-      <w:r>
-        <w:rPr>
-          <w:rFonts w:hint="eastAsia"/>
-          <w:sz w:val="24"/>
-          <w:szCs w:val="22"/>
-        </w:rPr>
-        <w:t>get</w:t>
-      </w:r>
-      <w:proofErr w:type="spellEnd"/>
-      <w:r>
-        <w:rPr>
-          <w:rFonts w:hint="eastAsia"/>
-          <w:sz w:val="24"/>
-          <w:szCs w:val="22"/>
-        </w:rPr>
-        <w:t xml:space="preserve"> post put delete</w:t>
-      </w:r>
-    </w:p>
-    <w:p>
-      <w:pPr>
-        <w:spacing w:after="0" w:line="360" w:lineRule="auto"/>
-        <w:jc w:val="left"/>
-        <w:rPr>
-          <w:b/>
-          <w:bCs/>
-          <w:sz w:val="24"/>
-          <w:szCs w:val="22"/>
-        </w:rPr>
-      </w:pPr>
-      <w:r>
-        <w:rPr>
-          <w:b/>
-          <w:bCs/>
-          <w:sz w:val="24"/>
-          <w:szCs w:val="22"/>
-        </w:rPr>
-        <w:t>7</w:t>
+      <w:proofErr w:type="spellStart"/>
+      <w:r>
+        <w:rPr>
+          <w:rFonts w:asciiTheme="minorHAnsi" w:hAnsiTheme="minorHAnsi"/>
+          <w:sz w:val="24"/>
+          <w:szCs w:val="22"/>
+        </w:rPr>
+        <w:t>layer:</w:t>
+      </w:r>
+      <w:r>
+        <w:rPr>
+          <w:rFonts w:asciiTheme="minorHAnsi" w:hAnsiTheme="minorHAnsi"/>
+          <w:sz w:val="24"/>
+          <w:szCs w:val="22"/>
+          <w:u w:val="single"/>
+        </w:rPr>
+        <w:t>sql</w:t>
       </w:r>
       <w:bookmarkStart w:id="0" w:name="_GoBack"/>
       <w:bookmarkEnd w:id="0"/>
-      <w:r>
-        <w:rPr>
-          <w:rFonts w:hint="eastAsia"/>
-          <w:b/>
-          <w:bCs/>
-          <w:sz w:val="24"/>
-          <w:szCs w:val="22"/>
-        </w:rPr>
-        <w:t>.web language</w:t>
-      </w:r>
-    </w:p>
-    <w:p>
-      <w:pPr>
-        <w:spacing w:after="0" w:line="360" w:lineRule="auto"/>
-        <w:jc w:val="left"/>
-        <w:rPr>
+      <w:proofErr w:type="spellEnd"/>
+    </w:p>
+    <w:p>
+      <w:pPr>
+        <w:spacing w:after="0" w:line="360" w:lineRule="auto"/>
+        <w:jc w:val="left"/>
+        <w:rPr>
+          <w:rFonts w:asciiTheme="minorHAnsi" w:hAnsiTheme="minorHAnsi"/>
+          <w:b/>
+          <w:bCs/>
           <w:sz w:val="24"/>
           <w:szCs w:val="22"/>
         </w:rPr>
@@ -1098,63 +1260,22 @@
       <w:proofErr w:type="gramStart"/>
       <w:r>
         <w:rPr>
-          <w:rFonts w:hint="eastAsia"/>
-          <w:sz w:val="24"/>
-          <w:szCs w:val="22"/>
-        </w:rPr>
-        <w:t>presentation</w:t>
+          <w:rFonts w:asciiTheme="minorHAnsi" w:hAnsiTheme="minorHAnsi"/>
+          <w:b/>
+          <w:bCs/>
+          <w:sz w:val="24"/>
+          <w:szCs w:val="22"/>
+        </w:rPr>
+        <w:t>8.LIB</w:t>
       </w:r>
       <w:proofErr w:type="gramEnd"/>
-      <w:r>
-        <w:rPr>
-          <w:rFonts w:hint="eastAsia"/>
-          <w:sz w:val="24"/>
-          <w:szCs w:val="22"/>
-        </w:rPr>
-        <w:t xml:space="preserve"> </w:t>
-      </w:r>
-      <w:proofErr w:type="spellStart"/>
-      <w:r>
-        <w:rPr>
-          <w:rFonts w:hint="eastAsia"/>
-          <w:sz w:val="24"/>
-          <w:szCs w:val="22"/>
-        </w:rPr>
-        <w:t>layer:</w:t>
-      </w:r>
-      <w:r>
-        <w:rPr>
-          <w:rFonts w:hint="eastAsia"/>
-          <w:sz w:val="24"/>
-          <w:szCs w:val="22"/>
-        </w:rPr>
-        <w:t>html</w:t>
-      </w:r>
-      <w:proofErr w:type="spellEnd"/>
-      <w:r>
-        <w:rPr>
-          <w:rFonts w:hint="eastAsia"/>
-          <w:sz w:val="24"/>
-          <w:szCs w:val="22"/>
-        </w:rPr>
-        <w:t xml:space="preserve"> </w:t>
-      </w:r>
-      <w:proofErr w:type="spellStart"/>
-      <w:r>
-        <w:rPr>
-          <w:rFonts w:hint="eastAsia"/>
-          <w:sz w:val="24"/>
-          <w:szCs w:val="22"/>
-        </w:rPr>
-        <w:t>css</w:t>
-      </w:r>
-      <w:proofErr w:type="spellEnd"/>
-    </w:p>
-    <w:p>
-      <w:pPr>
-        <w:spacing w:after="0" w:line="360" w:lineRule="auto"/>
-        <w:jc w:val="left"/>
-        <w:rPr>
+    </w:p>
+    <w:p>
+      <w:pPr>
+        <w:spacing w:after="0" w:line="360" w:lineRule="auto"/>
+        <w:jc w:val="left"/>
+        <w:rPr>
+          <w:rFonts w:asciiTheme="minorHAnsi" w:hAnsiTheme="minorHAnsi"/>
           <w:sz w:val="24"/>
           <w:szCs w:val="22"/>
         </w:rPr>
@@ -1162,166 +1283,225 @@
       <w:proofErr w:type="gramStart"/>
       <w:r>
         <w:rPr>
-          <w:rFonts w:hint="eastAsia"/>
-          <w:sz w:val="24"/>
-          <w:szCs w:val="22"/>
-        </w:rPr>
-        <w:t>business</w:t>
+          <w:rFonts w:asciiTheme="minorHAnsi" w:hAnsiTheme="minorHAnsi"/>
+          <w:sz w:val="24"/>
+          <w:szCs w:val="22"/>
+        </w:rPr>
+        <w:t>shell</w:t>
       </w:r>
       <w:proofErr w:type="gramEnd"/>
       <w:r>
         <w:rPr>
-          <w:rFonts w:hint="eastAsia"/>
-          <w:sz w:val="24"/>
-          <w:szCs w:val="22"/>
-        </w:rPr>
-        <w:t xml:space="preserve"> </w:t>
-      </w:r>
-      <w:proofErr w:type="spellStart"/>
-      <w:r>
-        <w:rPr>
-          <w:rFonts w:hint="eastAsia"/>
-          <w:sz w:val="24"/>
-          <w:szCs w:val="22"/>
-        </w:rPr>
-        <w:t>layer:</w:t>
-      </w:r>
-      <w:r>
-        <w:rPr>
-          <w:rFonts w:hint="eastAsia"/>
-          <w:sz w:val="24"/>
-          <w:szCs w:val="22"/>
-        </w:rPr>
-        <w:t>javascript</w:t>
-      </w:r>
-      <w:proofErr w:type="spellEnd"/>
-      <w:r>
-        <w:rPr>
-          <w:rFonts w:hint="eastAsia"/>
-          <w:sz w:val="24"/>
-          <w:szCs w:val="22"/>
-        </w:rPr>
-        <w:t xml:space="preserve"> flex/</w:t>
-      </w:r>
-      <w:proofErr w:type="spellStart"/>
-      <w:r>
-        <w:rPr>
-          <w:rFonts w:hint="eastAsia"/>
-          <w:sz w:val="24"/>
-          <w:szCs w:val="22"/>
-        </w:rPr>
-        <w:t>acrionscript</w:t>
-      </w:r>
-      <w:proofErr w:type="spellEnd"/>
-      <w:r>
-        <w:rPr>
-          <w:rFonts w:hint="eastAsia"/>
-          <w:sz w:val="24"/>
-          <w:szCs w:val="22"/>
-        </w:rPr>
-        <w:t xml:space="preserve"> </w:t>
-      </w:r>
-      <w:proofErr w:type="spellStart"/>
-      <w:r>
-        <w:rPr>
-          <w:rFonts w:hint="eastAsia"/>
-          <w:b/>
-          <w:sz w:val="24"/>
-          <w:szCs w:val="22"/>
-        </w:rPr>
-        <w:t>php</w:t>
-      </w:r>
-      <w:proofErr w:type="spellEnd"/>
-      <w:r>
-        <w:rPr>
-          <w:rFonts w:hint="eastAsia"/>
-          <w:sz w:val="24"/>
-          <w:szCs w:val="22"/>
-        </w:rPr>
-        <w:t xml:space="preserve"> </w:t>
-      </w:r>
-      <w:r>
-        <w:rPr>
-          <w:sz w:val="24"/>
-          <w:szCs w:val="22"/>
-        </w:rPr>
-        <w:t>java-web</w:t>
-      </w:r>
-      <w:r>
-        <w:rPr>
-          <w:rFonts w:hint="eastAsia"/>
-          <w:sz w:val="24"/>
-          <w:szCs w:val="22"/>
-        </w:rPr>
-        <w:t xml:space="preserve"> </w:t>
-      </w:r>
-      <w:r>
-        <w:rPr>
-          <w:rFonts w:hint="eastAsia"/>
-          <w:b/>
-          <w:sz w:val="24"/>
-          <w:szCs w:val="22"/>
-        </w:rPr>
-        <w:t>python</w:t>
-      </w:r>
-      <w:r>
-        <w:rPr>
-          <w:rFonts w:hint="eastAsia"/>
-          <w:sz w:val="24"/>
-          <w:szCs w:val="22"/>
-        </w:rPr>
-        <w:t xml:space="preserve"> ruby</w:t>
-      </w:r>
-    </w:p>
-    <w:p>
-      <w:pPr>
-        <w:spacing w:after="0" w:line="360" w:lineRule="auto"/>
-        <w:jc w:val="left"/>
-        <w:rPr>
+          <w:rFonts w:asciiTheme="minorHAnsi" w:hAnsiTheme="minorHAnsi"/>
+          <w:sz w:val="24"/>
+          <w:szCs w:val="22"/>
+        </w:rPr>
+        <w:t>: source /xx/xx  . /xx/xx</w:t>
+      </w:r>
+    </w:p>
+    <w:p>
+      <w:pPr>
+        <w:spacing w:after="0" w:line="360" w:lineRule="auto"/>
+        <w:jc w:val="left"/>
+        <w:rPr>
+          <w:rFonts w:asciiTheme="minorHAnsi" w:hAnsiTheme="minorHAnsi"/>
+          <w:sz w:val="24"/>
+          <w:szCs w:val="22"/>
+        </w:rPr>
+      </w:pPr>
+      <w:proofErr w:type="spellStart"/>
+      <w:r>
+        <w:rPr>
+          <w:rFonts w:asciiTheme="minorHAnsi" w:hAnsiTheme="minorHAnsi"/>
+          <w:sz w:val="24"/>
+          <w:szCs w:val="22"/>
+        </w:rPr>
+        <w:t>perl</w:t>
+      </w:r>
+      <w:proofErr w:type="spellEnd"/>
+      <w:r>
+        <w:rPr>
+          <w:rFonts w:asciiTheme="minorHAnsi" w:hAnsiTheme="minorHAnsi"/>
+          <w:sz w:val="24"/>
+          <w:szCs w:val="22"/>
+        </w:rPr>
+        <w:t xml:space="preserve">: require </w:t>
+      </w:r>
+      <w:r>
+        <w:rPr>
+          <w:rFonts w:asciiTheme="minorHAnsi" w:hAnsiTheme="minorHAnsi"/>
+          <w:color w:val="FF0000"/>
+          <w:sz w:val="24"/>
+          <w:szCs w:val="22"/>
+        </w:rPr>
+        <w:t>/path/</w:t>
+      </w:r>
+      <w:proofErr w:type="gramStart"/>
+      <w:r>
+        <w:rPr>
+          <w:rFonts w:asciiTheme="minorHAnsi" w:hAnsiTheme="minorHAnsi"/>
+          <w:color w:val="FF0000"/>
+          <w:sz w:val="24"/>
+          <w:szCs w:val="22"/>
+        </w:rPr>
+        <w:t xml:space="preserve">xx  </w:t>
+      </w:r>
+      <w:r>
+        <w:rPr>
+          <w:rFonts w:asciiTheme="minorHAnsi" w:hAnsiTheme="minorHAnsi"/>
+          <w:sz w:val="24"/>
+          <w:szCs w:val="22"/>
+        </w:rPr>
+        <w:t>use</w:t>
+      </w:r>
+      <w:proofErr w:type="gramEnd"/>
+      <w:r>
+        <w:rPr>
+          <w:rFonts w:asciiTheme="minorHAnsi" w:hAnsiTheme="minorHAnsi"/>
+          <w:sz w:val="24"/>
+          <w:szCs w:val="22"/>
+        </w:rPr>
+        <w:t xml:space="preserve"> &lt;module&gt;  </w:t>
+      </w:r>
+      <w:r>
+        <w:rPr>
+          <w:rFonts w:asciiTheme="minorHAnsi" w:hAnsiTheme="minorHAnsi"/>
+          <w:i/>
+          <w:color w:val="FF0000"/>
+          <w:sz w:val="24"/>
+          <w:szCs w:val="22"/>
+        </w:rPr>
+        <w:t>@INC</w:t>
+      </w:r>
+      <w:r>
+        <w:rPr>
+          <w:rFonts w:asciiTheme="minorHAnsi" w:hAnsiTheme="minorHAnsi"/>
+          <w:color w:val="FF0000"/>
+          <w:sz w:val="24"/>
+          <w:szCs w:val="22"/>
+        </w:rPr>
+        <w:t xml:space="preserve">  </w:t>
+      </w:r>
+      <w:proofErr w:type="spellStart"/>
+      <w:r>
+        <w:rPr>
+          <w:rFonts w:asciiTheme="minorHAnsi" w:hAnsiTheme="minorHAnsi"/>
+          <w:sz w:val="24"/>
+          <w:szCs w:val="22"/>
+        </w:rPr>
+        <w:t>perl</w:t>
+      </w:r>
+      <w:proofErr w:type="spellEnd"/>
+      <w:r>
+        <w:rPr>
+          <w:rFonts w:asciiTheme="minorHAnsi" w:hAnsiTheme="minorHAnsi"/>
+          <w:sz w:val="24"/>
+          <w:szCs w:val="22"/>
+        </w:rPr>
+        <w:t xml:space="preserve"> -V  export </w:t>
+      </w:r>
+      <w:r>
+        <w:rPr>
+          <w:rFonts w:asciiTheme="minorHAnsi" w:hAnsiTheme="minorHAnsi"/>
+          <w:i/>
+          <w:color w:val="FF0000"/>
+          <w:sz w:val="24"/>
+          <w:szCs w:val="22"/>
+        </w:rPr>
+        <w:t>PERLLIB/PERL5LIB</w:t>
+      </w:r>
+      <w:r>
+        <w:rPr>
+          <w:rFonts w:asciiTheme="minorHAnsi" w:hAnsiTheme="minorHAnsi"/>
+          <w:sz w:val="24"/>
+          <w:szCs w:val="22"/>
+        </w:rPr>
+        <w:t xml:space="preserve">=”/xx/xx” </w:t>
+      </w:r>
+    </w:p>
+    <w:p>
+      <w:pPr>
+        <w:spacing w:after="0" w:line="360" w:lineRule="auto"/>
+        <w:jc w:val="left"/>
+        <w:rPr>
+          <w:rFonts w:asciiTheme="minorHAnsi" w:hAnsiTheme="minorHAnsi"/>
           <w:sz w:val="24"/>
           <w:szCs w:val="22"/>
           <w:u w:val="single"/>
         </w:rPr>
       </w:pPr>
+      <w:r>
+        <w:rPr>
+          <w:rFonts w:asciiTheme="minorHAnsi" w:hAnsiTheme="minorHAnsi"/>
+          <w:sz w:val="24"/>
+          <w:szCs w:val="22"/>
+        </w:rPr>
+        <w:lastRenderedPageBreak/>
+        <w:t>python: import /xx/</w:t>
+      </w:r>
       <w:proofErr w:type="gramStart"/>
       <w:r>
         <w:rPr>
-          <w:rFonts w:hint="eastAsia"/>
-          <w:sz w:val="24"/>
-          <w:szCs w:val="22"/>
-        </w:rPr>
-        <w:t>data</w:t>
-      </w:r>
+          <w:rFonts w:asciiTheme="minorHAnsi" w:hAnsiTheme="minorHAnsi"/>
+          <w:sz w:val="24"/>
+          <w:szCs w:val="22"/>
+        </w:rPr>
+        <w:t xml:space="preserve">xx  </w:t>
+      </w:r>
+      <w:proofErr w:type="spellStart"/>
+      <w:r>
+        <w:rPr>
+          <w:rFonts w:asciiTheme="minorHAnsi" w:hAnsiTheme="minorHAnsi"/>
+          <w:color w:val="FF0000"/>
+          <w:sz w:val="24"/>
+          <w:szCs w:val="22"/>
+        </w:rPr>
+        <w:t>sys.path</w:t>
+      </w:r>
+      <w:proofErr w:type="spellEnd"/>
       <w:proofErr w:type="gramEnd"/>
       <w:r>
         <w:rPr>
-          <w:rFonts w:hint="eastAsia"/>
-          <w:sz w:val="24"/>
-          <w:szCs w:val="22"/>
-        </w:rPr>
-        <w:t xml:space="preserve"> </w:t>
-      </w:r>
-      <w:proofErr w:type="spellStart"/>
-      <w:r>
-        <w:rPr>
-          <w:rFonts w:hint="eastAsia"/>
-          <w:sz w:val="24"/>
-          <w:szCs w:val="22"/>
-        </w:rPr>
-        <w:t>layer:</w:t>
-      </w:r>
-      <w:r>
-        <w:rPr>
-          <w:rFonts w:hint="eastAsia"/>
-          <w:sz w:val="24"/>
-          <w:szCs w:val="22"/>
-          <w:u w:val="single"/>
-        </w:rPr>
-        <w:t>sql</w:t>
-      </w:r>
-      <w:proofErr w:type="spellEnd"/>
-    </w:p>
-    <w:p/>
+          <w:rFonts w:asciiTheme="minorHAnsi" w:hAnsiTheme="minorHAnsi"/>
+          <w:color w:val="FF0000"/>
+          <w:sz w:val="24"/>
+          <w:szCs w:val="22"/>
+        </w:rPr>
+        <w:t xml:space="preserve">  </w:t>
+      </w:r>
+      <w:r>
+        <w:rPr>
+          <w:rFonts w:asciiTheme="minorHAnsi" w:hAnsiTheme="minorHAnsi"/>
+          <w:sz w:val="24"/>
+          <w:szCs w:val="22"/>
+        </w:rPr>
+        <w:t xml:space="preserve">export </w:t>
+      </w:r>
+      <w:r>
+        <w:rPr>
+          <w:rFonts w:asciiTheme="minorHAnsi" w:hAnsiTheme="minorHAnsi"/>
+          <w:color w:val="FF0000"/>
+          <w:sz w:val="24"/>
+          <w:szCs w:val="22"/>
+        </w:rPr>
+        <w:t>PYTHONPATH</w:t>
+      </w:r>
+      <w:r>
+        <w:rPr>
+          <w:rFonts w:asciiTheme="minorHAnsi" w:hAnsiTheme="minorHAnsi"/>
+          <w:sz w:val="24"/>
+          <w:szCs w:val="22"/>
+        </w:rPr>
+        <w:t>=”/xx/xx”</w:t>
+      </w:r>
+    </w:p>
+    <w:p>
+      <w:pPr>
+        <w:rPr>
+          <w:rFonts w:asciiTheme="minorHAnsi" w:hAnsiTheme="minorHAnsi"/>
+        </w:rPr>
+      </w:pPr>
+    </w:p>
     <w:sectPr>
       <w:pgSz w:w="12240" w:h="15840"/>
       <w:pgMar w:top="1440" w:right="1440" w:bottom="1440" w:left="1440" w:header="720" w:footer="720" w:gutter="0"/>

</xml_diff>

<commit_message>
add programming related architecture
</commit_message>
<xml_diff>
--- a/integration/programing/archive/architecture.docx
+++ b/integration/programing/archive/architecture.docx
@@ -126,7 +126,17 @@
           <w:sz w:val="24"/>
           <w:szCs w:val="22"/>
         </w:rPr>
-        <w:t>layer:interface</w:t>
+        <w:t>layer:inte</w:t>
+      </w:r>
+      <w:bookmarkStart w:id="0" w:name="_GoBack"/>
+      <w:bookmarkEnd w:id="0"/>
+      <w:r>
+        <w:rPr>
+          <w:rFonts w:asciiTheme="minorHAnsi" w:hAnsiTheme="minorHAnsi"/>
+          <w:sz w:val="24"/>
+          <w:szCs w:val="22"/>
+        </w:rPr>
+        <w:t>rface</w:t>
       </w:r>
       <w:proofErr w:type="spellEnd"/>
       <w:r>
@@ -1202,7 +1212,6 @@
           <w:rFonts w:asciiTheme="minorHAnsi" w:hAnsiTheme="minorHAnsi"/>
           <w:sz w:val="24"/>
           <w:szCs w:val="22"/>
-          <w:u w:val="single"/>
         </w:rPr>
       </w:pPr>
       <w:proofErr w:type="gramStart"/>
@@ -1237,12 +1246,9 @@
           <w:rFonts w:asciiTheme="minorHAnsi" w:hAnsiTheme="minorHAnsi"/>
           <w:sz w:val="24"/>
           <w:szCs w:val="22"/>
-          <w:u w:val="single"/>
         </w:rPr>
         <w:t>sql</w:t>
       </w:r>
-      <w:bookmarkStart w:id="0" w:name="_GoBack"/>
-      <w:bookmarkEnd w:id="0"/>
       <w:proofErr w:type="spellEnd"/>
     </w:p>
     <w:p>
@@ -1330,7 +1336,8 @@
       <w:r>
         <w:rPr>
           <w:rFonts w:asciiTheme="minorHAnsi" w:hAnsiTheme="minorHAnsi"/>
-          <w:color w:val="FF0000"/>
+          <w:i/>
+          <w:color w:val="1F497D" w:themeColor="text2"/>
           <w:sz w:val="24"/>
           <w:szCs w:val="22"/>
         </w:rPr>
@@ -1340,11 +1347,21 @@
       <w:r>
         <w:rPr>
           <w:rFonts w:asciiTheme="minorHAnsi" w:hAnsiTheme="minorHAnsi"/>
-          <w:color w:val="FF0000"/>
-          <w:sz w:val="24"/>
-          <w:szCs w:val="22"/>
-        </w:rPr>
-        <w:t xml:space="preserve">xx  </w:t>
+          <w:i/>
+          <w:color w:val="1F497D" w:themeColor="text2"/>
+          <w:sz w:val="24"/>
+          <w:szCs w:val="22"/>
+        </w:rPr>
+        <w:t>xx</w:t>
+      </w:r>
+      <w:r>
+        <w:rPr>
+          <w:rFonts w:asciiTheme="minorHAnsi" w:hAnsiTheme="minorHAnsi"/>
+          <w:color w:val="1F497D" w:themeColor="text2"/>
+          <w:sz w:val="24"/>
+          <w:szCs w:val="22"/>
+        </w:rPr>
+        <w:t xml:space="preserve">  </w:t>
       </w:r>
       <w:r>
         <w:rPr>
@@ -1367,7 +1384,7 @@
         <w:rPr>
           <w:rFonts w:asciiTheme="minorHAnsi" w:hAnsiTheme="minorHAnsi"/>
           <w:i/>
-          <w:color w:val="FF0000"/>
+          <w:color w:val="1F497D" w:themeColor="text2"/>
           <w:sz w:val="24"/>
           <w:szCs w:val="22"/>
         </w:rPr>
@@ -1376,7 +1393,7 @@
       <w:r>
         <w:rPr>
           <w:rFonts w:asciiTheme="minorHAnsi" w:hAnsiTheme="minorHAnsi"/>
-          <w:color w:val="FF0000"/>
+          <w:color w:val="1F497D" w:themeColor="text2"/>
           <w:sz w:val="24"/>
           <w:szCs w:val="22"/>
         </w:rPr>
@@ -1404,7 +1421,7 @@
         <w:rPr>
           <w:rFonts w:asciiTheme="minorHAnsi" w:hAnsiTheme="minorHAnsi"/>
           <w:i/>
-          <w:color w:val="FF0000"/>
+          <w:color w:val="1F497D" w:themeColor="text2"/>
           <w:sz w:val="24"/>
           <w:szCs w:val="22"/>
         </w:rPr>
@@ -1427,7 +1444,6 @@
           <w:rFonts w:asciiTheme="minorHAnsi" w:hAnsiTheme="minorHAnsi"/>
           <w:sz w:val="24"/>
           <w:szCs w:val="22"/>
-          <w:u w:val="single"/>
         </w:rPr>
       </w:pPr>
       <w:r>
@@ -1452,7 +1468,8 @@
       <w:r>
         <w:rPr>
           <w:rFonts w:asciiTheme="minorHAnsi" w:hAnsiTheme="minorHAnsi"/>
-          <w:color w:val="FF0000"/>
+          <w:i/>
+          <w:color w:val="1F497D" w:themeColor="text2"/>
           <w:sz w:val="24"/>
           <w:szCs w:val="22"/>
         </w:rPr>
@@ -1463,7 +1480,7 @@
       <w:r>
         <w:rPr>
           <w:rFonts w:asciiTheme="minorHAnsi" w:hAnsiTheme="minorHAnsi"/>
-          <w:color w:val="FF0000"/>
+          <w:color w:val="1F497D" w:themeColor="text2"/>
           <w:sz w:val="24"/>
           <w:szCs w:val="22"/>
         </w:rPr>
@@ -1480,7 +1497,8 @@
       <w:r>
         <w:rPr>
           <w:rFonts w:asciiTheme="minorHAnsi" w:hAnsiTheme="minorHAnsi"/>
-          <w:color w:val="FF0000"/>
+          <w:i/>
+          <w:color w:val="1F497D" w:themeColor="text2"/>
           <w:sz w:val="24"/>
           <w:szCs w:val="22"/>
         </w:rPr>
@@ -1497,10 +1515,124 @@
     </w:p>
     <w:p>
       <w:pPr>
-        <w:rPr>
-          <w:rFonts w:asciiTheme="minorHAnsi" w:hAnsiTheme="minorHAnsi"/>
-        </w:rPr>
-      </w:pPr>
+        <w:spacing w:after="0" w:line="360" w:lineRule="auto"/>
+        <w:jc w:val="left"/>
+        <w:rPr>
+          <w:rFonts w:asciiTheme="minorHAnsi" w:hAnsiTheme="minorHAnsi"/>
+          <w:b/>
+          <w:bCs/>
+          <w:sz w:val="24"/>
+          <w:szCs w:val="22"/>
+        </w:rPr>
+      </w:pPr>
+      <w:proofErr w:type="gramStart"/>
+      <w:r>
+        <w:rPr>
+          <w:rFonts w:asciiTheme="minorHAnsi" w:hAnsiTheme="minorHAnsi"/>
+          <w:b/>
+          <w:bCs/>
+          <w:sz w:val="24"/>
+          <w:szCs w:val="22"/>
+        </w:rPr>
+        <w:t>9.program</w:t>
+      </w:r>
+      <w:proofErr w:type="gramEnd"/>
+      <w:r>
+        <w:rPr>
+          <w:rFonts w:asciiTheme="minorHAnsi" w:hAnsiTheme="minorHAnsi"/>
+          <w:b/>
+          <w:bCs/>
+          <w:sz w:val="24"/>
+          <w:szCs w:val="22"/>
+        </w:rPr>
+        <w:t>/process</w:t>
+      </w:r>
+    </w:p>
+    <w:p>
+      <w:pPr>
+        <w:spacing w:after="0" w:line="360" w:lineRule="auto"/>
+        <w:jc w:val="left"/>
+        <w:rPr>
+          <w:rFonts w:asciiTheme="minorHAnsi" w:hAnsiTheme="minorHAnsi"/>
+          <w:sz w:val="24"/>
+          <w:szCs w:val="22"/>
+        </w:rPr>
+      </w:pPr>
+      <w:r>
+        <w:rPr>
+          <w:rFonts w:asciiTheme="minorHAnsi" w:hAnsiTheme="minorHAnsi"/>
+          <w:sz w:val="24"/>
+          <w:szCs w:val="22"/>
+        </w:rPr>
+        <w:t xml:space="preserve">Program: </w:t>
+      </w:r>
+      <w:r>
+        <w:rPr>
+          <w:rFonts w:asciiTheme="minorHAnsi" w:hAnsiTheme="minorHAnsi"/>
+          <w:i/>
+          <w:color w:val="1F497D" w:themeColor="text2"/>
+          <w:sz w:val="24"/>
+          <w:szCs w:val="22"/>
+        </w:rPr>
+        <w:t>data structure, logical, function, class/object</w:t>
+      </w:r>
+    </w:p>
+    <w:p>
+      <w:pPr>
+        <w:spacing w:after="0" w:line="360" w:lineRule="auto"/>
+        <w:jc w:val="left"/>
+        <w:rPr>
+          <w:rFonts w:asciiTheme="minorHAnsi" w:hAnsiTheme="minorHAnsi"/>
+          <w:sz w:val="24"/>
+          <w:szCs w:val="22"/>
+        </w:rPr>
+      </w:pPr>
+      <w:r>
+        <w:rPr>
+          <w:rFonts w:asciiTheme="minorHAnsi" w:hAnsiTheme="minorHAnsi"/>
+          <w:sz w:val="24"/>
+          <w:szCs w:val="22"/>
+        </w:rPr>
+        <w:t xml:space="preserve">Process: self- </w:t>
+      </w:r>
+      <w:r>
+        <w:rPr>
+          <w:rFonts w:asciiTheme="minorHAnsi" w:hAnsiTheme="minorHAnsi"/>
+          <w:i/>
+          <w:color w:val="1F497D" w:themeColor="text2"/>
+          <w:sz w:val="24"/>
+          <w:szCs w:val="22"/>
+        </w:rPr>
+        <w:t>data handling</w:t>
+      </w:r>
+      <w:r>
+        <w:rPr>
+          <w:rFonts w:asciiTheme="minorHAnsi" w:hAnsiTheme="minorHAnsi"/>
+          <w:sz w:val="24"/>
+          <w:szCs w:val="22"/>
+        </w:rPr>
+        <w:t xml:space="preserve">; system call – </w:t>
+      </w:r>
+      <w:r>
+        <w:rPr>
+          <w:rFonts w:asciiTheme="minorHAnsi" w:hAnsiTheme="minorHAnsi"/>
+          <w:i/>
+          <w:color w:val="1F497D" w:themeColor="text2"/>
+          <w:sz w:val="24"/>
+          <w:szCs w:val="22"/>
+        </w:rPr>
+        <w:t xml:space="preserve">file system, database, network, web, </w:t>
+      </w:r>
+      <w:r>
+        <w:rPr>
+          <w:rFonts w:asciiTheme="minorHAnsi" w:hAnsiTheme="minorHAnsi"/>
+          <w:i/>
+          <w:color w:val="1F497D" w:themeColor="text2"/>
+          <w:sz w:val="24"/>
+          <w:szCs w:val="22"/>
+        </w:rPr>
+        <w:t>GUI, process/thread</w:t>
+      </w:r>
     </w:p>
     <w:sectPr>
       <w:pgSz w:w="12240" w:h="15840"/>

</xml_diff>